<commit_message>
service registration and discory noets added
</commit_message>
<xml_diff>
--- a/microservices.docx
+++ b/microservices.docx
@@ -46,26 +46,6 @@
       <w:pPr>
         <w:spacing w:line="240" w:lineRule="auto"/>
       </w:pPr>
-    </w:p>
-    <w:p>
-      <w:pPr>
-        <w:spacing w:line="240" w:lineRule="auto"/>
-      </w:pPr>
-    </w:p>
-    <w:p>
-      <w:pPr>
-        <w:spacing w:line="240" w:lineRule="auto"/>
-      </w:pPr>
-    </w:p>
-    <w:p>
-      <w:pPr>
-        <w:spacing w:line="240" w:lineRule="auto"/>
-      </w:pPr>
-    </w:p>
-    <w:p>
-      <w:pPr>
-        <w:spacing w:line="240" w:lineRule="auto"/>
-      </w:pPr>
       <w:r>
         <w:t xml:space="preserve">what </w:t>
       </w:r>
@@ -75,11 +55,6 @@
       <w:r>
         <w:t xml:space="preserve"> micro services?</w:t>
       </w:r>
-    </w:p>
-    <w:p>
-      <w:pPr>
-        <w:spacing w:line="240" w:lineRule="auto"/>
-      </w:pPr>
     </w:p>
     <w:p>
       <w:pPr>
@@ -121,11 +96,6 @@
         <w:tab/>
         <w:t>- etc...</w:t>
       </w:r>
-    </w:p>
-    <w:p>
-      <w:pPr>
-        <w:spacing w:line="240" w:lineRule="auto"/>
-      </w:pPr>
     </w:p>
     <w:p>
       <w:pPr>
@@ -142,16 +112,6 @@
       <w:pPr>
         <w:spacing w:line="240" w:lineRule="auto"/>
       </w:pPr>
-    </w:p>
-    <w:p>
-      <w:pPr>
-        <w:spacing w:line="240" w:lineRule="auto"/>
-      </w:pPr>
-    </w:p>
-    <w:p>
-      <w:pPr>
-        <w:spacing w:line="240" w:lineRule="auto"/>
-      </w:pPr>
       <w:r>
         <w:t xml:space="preserve"> what is </w:t>
       </w:r>
@@ -185,16 +145,6 @@
       <w:pPr>
         <w:spacing w:line="240" w:lineRule="auto"/>
       </w:pPr>
-    </w:p>
-    <w:p>
-      <w:pPr>
-        <w:spacing w:line="240" w:lineRule="auto"/>
-      </w:pPr>
-    </w:p>
-    <w:p>
-      <w:pPr>
-        <w:spacing w:line="240" w:lineRule="auto"/>
-      </w:pPr>
       <w:r>
         <w:t>Characteristics of a Microservice Architecture</w:t>
       </w:r>
@@ -283,26 +233,6 @@
       <w:pPr>
         <w:spacing w:line="240" w:lineRule="auto"/>
       </w:pPr>
-    </w:p>
-    <w:p>
-      <w:pPr>
-        <w:spacing w:line="240" w:lineRule="auto"/>
-      </w:pPr>
-    </w:p>
-    <w:p>
-      <w:pPr>
-        <w:spacing w:line="240" w:lineRule="auto"/>
-      </w:pPr>
-    </w:p>
-    <w:p>
-      <w:pPr>
-        <w:spacing w:line="240" w:lineRule="auto"/>
-      </w:pPr>
-    </w:p>
-    <w:p>
-      <w:pPr>
-        <w:spacing w:line="240" w:lineRule="auto"/>
-      </w:pPr>
       <w:r>
         <w:t>Intelligence in the endpoints</w:t>
       </w:r>
@@ -322,11 +252,6 @@
       <w:pPr>
         <w:spacing w:line="240" w:lineRule="auto"/>
       </w:pPr>
-    </w:p>
-    <w:p>
-      <w:pPr>
-        <w:spacing w:line="240" w:lineRule="auto"/>
-      </w:pPr>
       <w:r>
         <w:t xml:space="preserve">Q) What </w:t>
       </w:r>
@@ -344,11 +269,6 @@
       <w:r>
         <w:t>Ans) Smart end points are HTTP which is used in the rest which handles the user request through the URL.</w:t>
       </w:r>
-    </w:p>
-    <w:p>
-      <w:pPr>
-        <w:spacing w:line="240" w:lineRule="auto"/>
-      </w:pPr>
     </w:p>
     <w:p>
       <w:pPr>
@@ -358,16 +278,6 @@
         <w:tab/>
         <w:t>-GET, POST, DELETE, PUT, ETC...</w:t>
       </w:r>
-    </w:p>
-    <w:p>
-      <w:pPr>
-        <w:spacing w:line="240" w:lineRule="auto"/>
-      </w:pPr>
-    </w:p>
-    <w:p>
-      <w:pPr>
-        <w:spacing w:line="240" w:lineRule="auto"/>
-      </w:pPr>
     </w:p>
     <w:p>
       <w:pPr>
@@ -426,11 +336,6 @@
         <w:tab/>
         <w:t>-&gt;Publish-Subscribe channel. - (topic)</w:t>
       </w:r>
-    </w:p>
-    <w:p>
-      <w:pPr>
-        <w:spacing w:line="240" w:lineRule="auto"/>
-      </w:pPr>
     </w:p>
     <w:p>
       <w:pPr>
@@ -1626,11 +1531,6 @@
     </w:p>
     <w:p>
       <w:pPr>
-        <w:spacing w:line="240" w:lineRule="auto"/>
-      </w:pPr>
-    </w:p>
-    <w:p>
-      <w:pPr>
         <w:pBdr>
           <w:bottom w:val="single" w:sz="6" w:space="1" w:color="auto"/>
         </w:pBdr>
@@ -1734,24 +1634,6 @@
         <w:spacing w:line="240" w:lineRule="auto"/>
       </w:pPr>
       <w:r>
-        <w:t>﻿</w:t>
-      </w:r>
-    </w:p>
-    <w:p>
-      <w:pPr>
-        <w:spacing w:line="240" w:lineRule="auto"/>
-      </w:pPr>
-    </w:p>
-    <w:p>
-      <w:pPr>
-        <w:spacing w:line="240" w:lineRule="auto"/>
-        <w:rPr>
-          <w:b/>
-          <w:bCs/>
-          <w:color w:val="00B050"/>
-        </w:rPr>
-      </w:pPr>
-      <w:r>
         <w:rPr>
           <w:b/>
           <w:bCs/>
@@ -2301,15 +2183,6 @@
         <w:rPr>
           <w:b/>
           <w:bCs/>
-        </w:rPr>
-      </w:pPr>
-    </w:p>
-    <w:p>
-      <w:pPr>
-        <w:spacing w:line="240" w:lineRule="auto"/>
-        <w:rPr>
-          <w:b/>
-          <w:bCs/>
           <w:u w:val="single"/>
         </w:rPr>
       </w:pPr>
@@ -2331,10 +2204,12 @@
         </w:numPr>
         <w:spacing w:line="240" w:lineRule="auto"/>
       </w:pPr>
+      <w:proofErr w:type="spellStart"/>
       <w:proofErr w:type="gramStart"/>
       <w:r>
         <w:t>Management.endpoints.web.exposure.include</w:t>
       </w:r>
+      <w:proofErr w:type="spellEnd"/>
       <w:proofErr w:type="gramEnd"/>
       <w:r>
         <w:t>=*</w:t>
@@ -2740,13 +2615,13 @@
     <w:p>
       <w:pPr>
         <w:spacing w:line="240" w:lineRule="auto"/>
-        <w:ind w:left="3600" w:firstLine="720"/>
+        <w:ind w:left="720" w:firstLine="720"/>
         <w:rPr>
           <w:b/>
           <w:bCs/>
           <w:color w:val="4472C4" w:themeColor="accent1"/>
-          <w:sz w:val="48"/>
-          <w:szCs w:val="48"/>
+          <w:sz w:val="72"/>
+          <w:szCs w:val="72"/>
           <w:u w:val="single"/>
         </w:rPr>
       </w:pPr>
@@ -2755,10 +2630,21 @@
           <w:b/>
           <w:bCs/>
           <w:color w:val="70AD47" w:themeColor="accent6"/>
-          <w:sz w:val="48"/>
-          <w:szCs w:val="48"/>
+          <w:sz w:val="72"/>
+          <w:szCs w:val="72"/>
           <w:u w:val="single"/>
         </w:rPr>
+        <w:t>1.</w:t>
+      </w:r>
+      <w:r>
+        <w:rPr>
+          <w:b/>
+          <w:bCs/>
+          <w:color w:val="70AD47" w:themeColor="accent6"/>
+          <w:sz w:val="72"/>
+          <w:szCs w:val="72"/>
+          <w:u w:val="single"/>
+        </w:rPr>
         <w:t xml:space="preserve">Distributed configuration </w:t>
       </w:r>
       <w:r>
@@ -2766,8 +2652,8 @@
           <w:b/>
           <w:bCs/>
           <w:color w:val="70AD47" w:themeColor="accent6"/>
-          <w:sz w:val="48"/>
-          <w:szCs w:val="48"/>
+          <w:sz w:val="72"/>
+          <w:szCs w:val="72"/>
           <w:u w:val="single"/>
         </w:rPr>
         <w:t xml:space="preserve">OR </w:t>
@@ -2777,8 +2663,8 @@
           <w:b/>
           <w:bCs/>
           <w:color w:val="4472C4" w:themeColor="accent1"/>
-          <w:sz w:val="48"/>
-          <w:szCs w:val="48"/>
+          <w:sz w:val="72"/>
+          <w:szCs w:val="72"/>
           <w:u w:val="single"/>
         </w:rPr>
         <w:t xml:space="preserve">Spring cloud </w:t>
@@ -2788,8 +2674,8 @@
           <w:b/>
           <w:bCs/>
           <w:color w:val="4472C4" w:themeColor="accent1"/>
-          <w:sz w:val="48"/>
-          <w:szCs w:val="48"/>
+          <w:sz w:val="72"/>
+          <w:szCs w:val="72"/>
           <w:u w:val="single"/>
         </w:rPr>
         <w:t>config</w:t>
@@ -3494,7 +3380,13 @@
         <w:rPr>
           <w:highlight w:val="yellow"/>
         </w:rPr>
-        <w:t>://localhost:8888</w:t>
+        <w:t>://localhost:888</w:t>
+      </w:r>
+      <w:r>
+        <w:rPr>
+          <w:highlight w:val="yellow"/>
+        </w:rPr>
+        <w:t>8 (It will connect to the server).</w:t>
       </w:r>
     </w:p>
     <w:p>
@@ -4040,14 +3932,7 @@
           <w:sz w:val="24"/>
           <w:szCs w:val="24"/>
         </w:rPr>
-        <w:t>Spring</w:t>
-      </w:r>
-      <w:r>
-        <w:rPr>
-          <w:sz w:val="24"/>
-          <w:szCs w:val="24"/>
-        </w:rPr>
-        <w:t xml:space="preserve"> Cloud Bus is a lightweight message broker that connects nodes in a distributed system and can be used to broadcast state changes and management instructions</w:t>
+        <w:t>Spring Cloud Bus is a lightweight message broker that connects nodes in a distributed system and can be used to broadcast state changes and management instructions</w:t>
       </w:r>
     </w:p>
     <w:p>
@@ -4535,6 +4420,54 @@
     </w:p>
     <w:p>
       <w:pPr>
+        <w:pBdr>
+          <w:bottom w:val="double" w:sz="6" w:space="1" w:color="auto"/>
+        </w:pBdr>
+        <w:spacing w:line="240" w:lineRule="auto"/>
+        <w:rPr>
+          <w:b/>
+          <w:bCs/>
+        </w:rPr>
+      </w:pPr>
+    </w:p>
+    <w:p>
+      <w:pPr>
+        <w:spacing w:line="240" w:lineRule="auto"/>
+        <w:ind w:left="2880" w:firstLine="720"/>
+        <w:rPr>
+          <w:b/>
+          <w:bCs/>
+          <w:color w:val="70AD47" w:themeColor="accent6"/>
+          <w:sz w:val="72"/>
+          <w:szCs w:val="72"/>
+          <w:u w:val="single"/>
+        </w:rPr>
+      </w:pPr>
+      <w:r>
+        <w:rPr>
+          <w:b/>
+          <w:bCs/>
+          <w:color w:val="70AD47" w:themeColor="accent6"/>
+          <w:sz w:val="72"/>
+          <w:szCs w:val="72"/>
+          <w:u w:val="single"/>
+        </w:rPr>
+        <w:t xml:space="preserve">2. </w:t>
+      </w:r>
+      <w:r>
+        <w:rPr>
+          <w:b/>
+          <w:bCs/>
+          <w:color w:val="70AD47" w:themeColor="accent6"/>
+          <w:sz w:val="72"/>
+          <w:szCs w:val="72"/>
+          <w:u w:val="single"/>
+        </w:rPr>
+        <w:t xml:space="preserve">Service Registration and Discovery </w:t>
+      </w:r>
+    </w:p>
+    <w:p>
+      <w:pPr>
         <w:spacing w:line="240" w:lineRule="auto"/>
         <w:rPr>
           <w:b/>
@@ -4561,7 +4494,6 @@
         </w:rPr>
         <w:t xml:space="preserve">microservices </w:t>
       </w:r>
-      <w:proofErr w:type="gramStart"/>
       <w:r>
         <w:rPr>
           <w:b/>
@@ -4569,18 +4501,8 @@
           <w:sz w:val="44"/>
           <w:szCs w:val="44"/>
         </w:rPr>
-        <w:t xml:space="preserve">patterns </w:t>
-      </w:r>
-      <w:r>
-        <w:rPr>
-          <w:b/>
-          <w:bCs/>
-          <w:sz w:val="44"/>
-          <w:szCs w:val="44"/>
-        </w:rPr>
-        <w:t>:</w:t>
-      </w:r>
-      <w:proofErr w:type="gramEnd"/>
+        <w:t>patterns:</w:t>
+      </w:r>
       <w:r>
         <w:rPr>
           <w:b/>
@@ -4770,35 +4692,693 @@
           <w:sz w:val="24"/>
           <w:szCs w:val="24"/>
         </w:rPr>
-        <w:t>infrastructure</w:t>
-      </w:r>
-      <w:r>
-        <w:rPr>
+        <w:t>infrastructure pattern</w:t>
+      </w:r>
+    </w:p>
+    <w:p>
+      <w:pPr>
+        <w:pBdr>
+          <w:bottom w:val="double" w:sz="6" w:space="1" w:color="auto"/>
+        </w:pBdr>
+        <w:spacing w:line="240" w:lineRule="auto"/>
+        <w:rPr>
+          <w:b/>
+          <w:bCs/>
+        </w:rPr>
+      </w:pPr>
+    </w:p>
+    <w:p>
+      <w:pPr>
+        <w:spacing w:line="240" w:lineRule="auto"/>
+        <w:ind w:left="5760" w:firstLine="720"/>
+        <w:rPr>
+          <w:b/>
+          <w:bCs/>
+          <w:color w:val="ED7D31" w:themeColor="accent2"/>
+          <w:sz w:val="40"/>
+          <w:szCs w:val="40"/>
+        </w:rPr>
+      </w:pPr>
+      <w:r>
+        <w:rPr>
+          <w:b/>
+          <w:bCs/>
+          <w:color w:val="ED7D31" w:themeColor="accent2"/>
+          <w:sz w:val="40"/>
+          <w:szCs w:val="40"/>
+        </w:rPr>
+        <w:t>SPRING CLOUD NETFLEX</w:t>
+      </w:r>
+    </w:p>
+    <w:p>
+      <w:pPr>
+        <w:spacing w:line="240" w:lineRule="auto"/>
+        <w:rPr>
+          <w:b/>
+          <w:bCs/>
+          <w:color w:val="ED7D31" w:themeColor="accent2"/>
+        </w:rPr>
+      </w:pPr>
+      <w:r>
+        <w:rPr>
+          <w:b/>
+          <w:bCs/>
+          <w:u w:val="single"/>
+        </w:rPr>
+        <w:t>Spring Cloud Netflix</w:t>
+      </w:r>
+    </w:p>
+    <w:p>
+      <w:pPr>
+        <w:pStyle w:val="ListParagraph"/>
+        <w:numPr>
+          <w:ilvl w:val="0"/>
+          <w:numId w:val="20"/>
+        </w:numPr>
+        <w:spacing w:line="360" w:lineRule="auto"/>
+      </w:pPr>
+      <w:r>
+        <w:t>Spring Cloud Netflix provides Netflix OSS integrations for Spring Boot apps through autoconfiguration and binding to the Spring Environment and other Spring programming model idioms.</w:t>
+      </w:r>
+    </w:p>
+    <w:p>
+      <w:pPr>
+        <w:pStyle w:val="ListParagraph"/>
+        <w:numPr>
+          <w:ilvl w:val="0"/>
+          <w:numId w:val="20"/>
+        </w:numPr>
+        <w:spacing w:line="360" w:lineRule="auto"/>
+      </w:pPr>
+      <w:r>
+        <w:t>With a few simple annotations you can quickly enable and configure the common patterns inside your application and build large distributed systems with battle-tested Netflix components.</w:t>
+      </w:r>
+    </w:p>
+    <w:p>
+      <w:pPr>
+        <w:pStyle w:val="ListParagraph"/>
+        <w:numPr>
+          <w:ilvl w:val="0"/>
+          <w:numId w:val="20"/>
+        </w:numPr>
+        <w:spacing w:line="360" w:lineRule="auto"/>
+      </w:pPr>
+      <w:r>
+        <w:t>The patterns provided include Service Discovery (Eureka), Circuit Breaker</w:t>
+      </w:r>
+      <w:r>
+        <w:t>.</w:t>
+      </w:r>
+    </w:p>
+    <w:p>
+      <w:pPr>
+        <w:pStyle w:val="ListParagraph"/>
+        <w:numPr>
+          <w:ilvl w:val="0"/>
+          <w:numId w:val="20"/>
+        </w:numPr>
+        <w:pBdr>
+          <w:bottom w:val="single" w:sz="6" w:space="1" w:color="auto"/>
+        </w:pBdr>
+        <w:spacing w:line="360" w:lineRule="auto"/>
+      </w:pPr>
+      <w:r>
+        <w:t>(</w:t>
+      </w:r>
+      <w:proofErr w:type="spellStart"/>
+      <w:r>
+        <w:t>Hystrix</w:t>
+      </w:r>
+      <w:proofErr w:type="spellEnd"/>
+      <w:r>
+        <w:t>), Intelligent Routing (</w:t>
+      </w:r>
+      <w:proofErr w:type="spellStart"/>
+      <w:r>
+        <w:t>Zuul</w:t>
+      </w:r>
+      <w:proofErr w:type="spellEnd"/>
+      <w:r>
+        <w:t>) and Client-Side Load Balancing (Ribbon)</w:t>
+      </w:r>
+      <w:r>
+        <w:t>.</w:t>
+      </w:r>
+    </w:p>
+    <w:p>
+      <w:pPr>
+        <w:spacing w:line="240" w:lineRule="auto"/>
+        <w:ind w:firstLine="360"/>
+      </w:pPr>
+      <w:r>
+        <w:rPr>
+          <w:b/>
+          <w:bCs/>
+          <w:highlight w:val="magenta"/>
+        </w:rPr>
+        <w:t>Problem: -</w:t>
+      </w:r>
+      <w:r>
+        <w:rPr>
+          <w:highlight w:val="magenta"/>
+        </w:rPr>
+        <w:t xml:space="preserve"> When the instance is started the port</w:t>
+      </w:r>
+      <w:r>
+        <w:rPr>
+          <w:highlight w:val="magenta"/>
+        </w:rPr>
+        <w:t xml:space="preserve"> number</w:t>
+      </w:r>
+      <w:r>
+        <w:rPr>
+          <w:highlight w:val="magenta"/>
+        </w:rPr>
+        <w:t xml:space="preserve"> </w:t>
+      </w:r>
+      <w:r>
+        <w:rPr>
+          <w:highlight w:val="magenta"/>
+        </w:rPr>
+        <w:t xml:space="preserve">and the IP’s </w:t>
+      </w:r>
+      <w:r>
+        <w:rPr>
+          <w:highlight w:val="magenta"/>
+        </w:rPr>
+        <w:t>is changing every time. For this we will not register manually every time</w:t>
+      </w:r>
+      <w:r>
+        <w:rPr>
+          <w:highlight w:val="magenta"/>
+        </w:rPr>
+        <w:t>.</w:t>
+      </w:r>
+    </w:p>
+    <w:p>
+      <w:pPr>
+        <w:spacing w:line="240" w:lineRule="auto"/>
+        <w:ind w:firstLine="360"/>
+        <w:rPr>
+          <w:b/>
+          <w:bCs/>
+        </w:rPr>
+      </w:pPr>
+      <w:r>
+        <w:rPr>
+          <w:b/>
+          <w:bCs/>
+        </w:rPr>
+        <w:t xml:space="preserve">Solution: - </w:t>
+      </w:r>
+    </w:p>
+    <w:p>
+      <w:pPr>
+        <w:spacing w:line="360" w:lineRule="auto"/>
+        <w:rPr>
+          <w:b/>
+          <w:bCs/>
+          <w:u w:val="single"/>
+        </w:rPr>
+      </w:pPr>
+      <w:r>
+        <w:rPr>
+          <w:b/>
+          <w:bCs/>
+          <w:u w:val="single"/>
+        </w:rPr>
+        <w:t>Understanding Dynamic Service Registration and Discovery</w:t>
+      </w:r>
+    </w:p>
+    <w:p>
+      <w:pPr>
+        <w:pStyle w:val="ListParagraph"/>
+        <w:numPr>
+          <w:ilvl w:val="0"/>
+          <w:numId w:val="21"/>
+        </w:numPr>
+        <w:spacing w:line="360" w:lineRule="auto"/>
+      </w:pPr>
+      <w:r>
+        <w:rPr>
+          <w:b/>
+          <w:bCs/>
           <w:sz w:val="24"/>
           <w:szCs w:val="24"/>
         </w:rPr>
-        <w:t xml:space="preserve"> pattern</w:t>
-      </w:r>
-    </w:p>
-    <w:p>
-      <w:pPr>
-        <w:spacing w:line="240" w:lineRule="auto"/>
-        <w:rPr>
-          <w:b/>
-          <w:bCs/>
-          <w:sz w:val="44"/>
-          <w:szCs w:val="44"/>
-        </w:rPr>
-      </w:pPr>
-    </w:p>
-    <w:p>
-      <w:pPr>
-        <w:spacing w:line="240" w:lineRule="auto"/>
-        <w:rPr>
-          <w:b/>
-          <w:bCs/>
-        </w:rPr>
-      </w:pPr>
+        <w:t>Dynamic registration</w:t>
+      </w:r>
+      <w:r>
+        <w:t xml:space="preserve"> is primarily from the service provider's point of view. With dynamic registration, when a new service is started, </w:t>
+      </w:r>
+      <w:r>
+        <w:rPr>
+          <w:highlight w:val="yellow"/>
+        </w:rPr>
+        <w:t>it automatically enlists its availability in a central service registry</w:t>
+      </w:r>
+      <w:r>
+        <w:t>. Similarly, when a service goes out of service</w:t>
+      </w:r>
+      <w:r>
+        <w:rPr>
+          <w:highlight w:val="yellow"/>
+        </w:rPr>
+        <w:t>, it is automatically delisted from the service registry</w:t>
+      </w:r>
+      <w:r>
+        <w:t xml:space="preserve">. The registry always keeps up-to-date information of the services available, as well as their metadata. </w:t>
+      </w:r>
+    </w:p>
+    <w:p>
+      <w:pPr>
+        <w:pStyle w:val="ListParagraph"/>
+        <w:numPr>
+          <w:ilvl w:val="0"/>
+          <w:numId w:val="21"/>
+        </w:numPr>
+        <w:spacing w:line="360" w:lineRule="auto"/>
+      </w:pPr>
+      <w:r>
+        <w:rPr>
+          <w:b/>
+          <w:bCs/>
+          <w:sz w:val="24"/>
+          <w:szCs w:val="24"/>
+        </w:rPr>
+        <w:t>Dynamic discovery</w:t>
+      </w:r>
+      <w:r>
+        <w:t xml:space="preserve"> is applicable from the service consumer's point of view. </w:t>
+      </w:r>
+      <w:r>
+        <w:rPr>
+          <w:highlight w:val="yellow"/>
+        </w:rPr>
+        <w:t>Dynamic discovery is where clients look for the service registry to get the current state of the services topology, and then invoke the services accordingly.</w:t>
+      </w:r>
+      <w:r>
+        <w:t xml:space="preserve"> In this approach, instead of statically configuring the service URLs, the URLs are picked up from the service registry.</w:t>
+      </w:r>
+    </w:p>
+    <w:p>
+      <w:pPr>
+        <w:pStyle w:val="ListParagraph"/>
+        <w:numPr>
+          <w:ilvl w:val="0"/>
+          <w:numId w:val="21"/>
+        </w:numPr>
+        <w:spacing w:line="360" w:lineRule="auto"/>
+      </w:pPr>
+      <w:r>
+        <w:t>There are several options available for dynamic service registration and discovery.</w:t>
+      </w:r>
+    </w:p>
+    <w:p>
+      <w:pPr>
+        <w:pStyle w:val="ListParagraph"/>
+        <w:numPr>
+          <w:ilvl w:val="0"/>
+          <w:numId w:val="21"/>
+        </w:numPr>
+        <w:pBdr>
+          <w:bottom w:val="single" w:sz="6" w:space="1" w:color="auto"/>
+        </w:pBdr>
+        <w:spacing w:line="360" w:lineRule="auto"/>
+      </w:pPr>
+      <w:r>
+        <w:t>Netflix Eureka, Zookeeper, and Consul are available as part of Spring Cloud.</w:t>
+      </w:r>
+    </w:p>
+    <w:p>
+      <w:pPr>
+        <w:spacing w:line="240" w:lineRule="auto"/>
+        <w:rPr>
+          <w:b/>
+          <w:bCs/>
+          <w:u w:val="single"/>
+        </w:rPr>
+      </w:pPr>
+      <w:r>
+        <w:rPr>
+          <w:b/>
+          <w:bCs/>
+          <w:u w:val="single"/>
+        </w:rPr>
+        <w:t>Understanding Eureka</w:t>
+      </w:r>
+    </w:p>
+    <w:p>
+      <w:pPr>
+        <w:pStyle w:val="ListParagraph"/>
+        <w:numPr>
+          <w:ilvl w:val="0"/>
+          <w:numId w:val="22"/>
+        </w:numPr>
+        <w:spacing w:line="360" w:lineRule="auto"/>
+      </w:pPr>
+      <w:r>
+        <w:rPr>
+          <w:highlight w:val="green"/>
+        </w:rPr>
+        <w:t>Spring Cloud Eureka also comes from Netflix OSS</w:t>
+      </w:r>
+      <w:r>
+        <w:t>. The Spring Cloud project provides a Spring-friendly declarative approach for integrating Eureka with Spring-based applications.</w:t>
+      </w:r>
+    </w:p>
+    <w:p>
+      <w:pPr>
+        <w:pStyle w:val="ListParagraph"/>
+        <w:numPr>
+          <w:ilvl w:val="0"/>
+          <w:numId w:val="22"/>
+        </w:numPr>
+        <w:spacing w:line="360" w:lineRule="auto"/>
+        <w:rPr>
+          <w:highlight w:val="yellow"/>
+        </w:rPr>
+      </w:pPr>
+      <w:r>
+        <w:rPr>
+          <w:highlight w:val="yellow"/>
+        </w:rPr>
+        <w:t>Eureka is primarily used for self-registration, dynamic discovery, and load balancing.</w:t>
+      </w:r>
+    </w:p>
+    <w:p>
+      <w:pPr>
+        <w:spacing w:line="240" w:lineRule="auto"/>
+        <w:ind w:left="1080"/>
+        <w:rPr>
+          <w:b/>
+          <w:bCs/>
+          <w:sz w:val="18"/>
+          <w:szCs w:val="18"/>
+        </w:rPr>
+      </w:pPr>
+      <w:r>
+        <w:rPr>
+          <w:b/>
+          <w:bCs/>
+          <w:sz w:val="18"/>
+          <w:szCs w:val="18"/>
+        </w:rPr>
+        <w:drawing>
+          <wp:inline distT="0" distB="0" distL="0" distR="0" wp14:anchorId="607E0EF0" wp14:editId="1E32A972">
+            <wp:extent cx="4674260" cy="2108200"/>
+            <wp:effectExtent l="0" t="0" r="0" b="6350"/>
+            <wp:docPr id="1534945755" name="Picture 1"/>
+            <wp:cNvGraphicFramePr>
+              <a:graphicFrameLocks xmlns:a="http://schemas.openxmlformats.org/drawingml/2006/main" noChangeAspect="1"/>
+            </wp:cNvGraphicFramePr>
+            <a:graphic xmlns:a="http://schemas.openxmlformats.org/drawingml/2006/main">
+              <a:graphicData uri="http://schemas.openxmlformats.org/drawingml/2006/picture">
+                <pic:pic xmlns:pic="http://schemas.openxmlformats.org/drawingml/2006/picture">
+                  <pic:nvPicPr>
+                    <pic:cNvPr id="1534945755" name=""/>
+                    <pic:cNvPicPr/>
+                  </pic:nvPicPr>
+                  <pic:blipFill>
+                    <a:blip r:embed="rId13"/>
+                    <a:stretch>
+                      <a:fillRect/>
+                    </a:stretch>
+                  </pic:blipFill>
+                  <pic:spPr>
+                    <a:xfrm>
+                      <a:off x="0" y="0"/>
+                      <a:ext cx="4687691" cy="2114258"/>
+                    </a:xfrm>
+                    <a:prstGeom prst="rect">
+                      <a:avLst/>
+                    </a:prstGeom>
+                  </pic:spPr>
+                </pic:pic>
+              </a:graphicData>
+            </a:graphic>
+          </wp:inline>
+        </w:drawing>
+      </w:r>
+    </w:p>
+    <w:p>
+      <w:pPr>
+        <w:spacing w:line="240" w:lineRule="auto"/>
+        <w:rPr>
+          <w:b/>
+          <w:bCs/>
+          <w:sz w:val="18"/>
+          <w:szCs w:val="18"/>
+        </w:rPr>
+      </w:pPr>
+    </w:p>
+    <w:p>
+      <w:pPr>
+        <w:spacing w:line="240" w:lineRule="auto"/>
+        <w:rPr>
+          <w:b/>
+          <w:bCs/>
+          <w:sz w:val="18"/>
+          <w:szCs w:val="18"/>
+        </w:rPr>
+      </w:pPr>
+    </w:p>
+    <w:p>
+      <w:pPr>
+        <w:spacing w:line="240" w:lineRule="auto"/>
+        <w:rPr>
+          <w:b/>
+          <w:bCs/>
+          <w:u w:val="single"/>
+        </w:rPr>
+      </w:pPr>
+      <w:r>
+        <w:rPr>
+          <w:b/>
+          <w:bCs/>
+          <w:u w:val="single"/>
+        </w:rPr>
+        <w:t>Setting up Eureka server: -</w:t>
+      </w:r>
+    </w:p>
+    <w:p>
+      <w:pPr>
+        <w:pStyle w:val="ListParagraph"/>
+        <w:numPr>
+          <w:ilvl w:val="0"/>
+          <w:numId w:val="24"/>
+        </w:numPr>
+        <w:spacing w:line="240" w:lineRule="auto"/>
+      </w:pPr>
+      <w:r>
+        <w:t>Create a new spring project with adding the dependency.</w:t>
+      </w:r>
+    </w:p>
+    <w:p>
+      <w:pPr>
+        <w:pStyle w:val="ListParagraph"/>
+        <w:numPr>
+          <w:ilvl w:val="0"/>
+          <w:numId w:val="24"/>
+        </w:numPr>
+        <w:spacing w:line="240" w:lineRule="auto"/>
+      </w:pPr>
+      <w:r>
+        <w:t xml:space="preserve">Create an application </w:t>
+      </w:r>
+      <w:proofErr w:type="gramStart"/>
+      <w:r>
+        <w:t>properties</w:t>
+      </w:r>
+      <w:proofErr w:type="gramEnd"/>
+      <w:r>
+        <w:t>.</w:t>
+      </w:r>
+    </w:p>
+    <w:p>
+      <w:pPr>
+        <w:pStyle w:val="ListParagraph"/>
+        <w:numPr>
+          <w:ilvl w:val="1"/>
+          <w:numId w:val="24"/>
+        </w:numPr>
+        <w:spacing w:line="240" w:lineRule="auto"/>
+      </w:pPr>
+      <w:proofErr w:type="spellStart"/>
+      <w:proofErr w:type="gramStart"/>
+      <w:r>
+        <w:t>server.port</w:t>
+      </w:r>
+      <w:proofErr w:type="spellEnd"/>
+      <w:proofErr w:type="gramEnd"/>
+      <w:r>
+        <w:t>=8761</w:t>
+      </w:r>
+    </w:p>
+    <w:p>
+      <w:pPr>
+        <w:pStyle w:val="ListParagraph"/>
+        <w:numPr>
+          <w:ilvl w:val="1"/>
+          <w:numId w:val="24"/>
+        </w:numPr>
+        <w:spacing w:line="240" w:lineRule="auto"/>
+      </w:pPr>
+      <w:proofErr w:type="spellStart"/>
+      <w:proofErr w:type="gramStart"/>
+      <w:r>
+        <w:t>eureka.client</w:t>
+      </w:r>
+      <w:proofErr w:type="gramEnd"/>
+      <w:r>
+        <w:t>.register</w:t>
+      </w:r>
+      <w:proofErr w:type="spellEnd"/>
+      <w:r>
+        <w:t>-with-eureka=false (</w:t>
+      </w:r>
+      <w:r>
+        <w:rPr>
+          <w:b/>
+          <w:bCs/>
+        </w:rPr>
+        <w:t>If we want to registry eureka server in eureka {no-&gt;false / yes-&gt;true}</w:t>
+      </w:r>
+      <w:r>
+        <w:t xml:space="preserve"> )</w:t>
+      </w:r>
+    </w:p>
+    <w:p>
+      <w:pPr>
+        <w:pStyle w:val="ListParagraph"/>
+        <w:numPr>
+          <w:ilvl w:val="1"/>
+          <w:numId w:val="24"/>
+        </w:numPr>
+        <w:spacing w:line="240" w:lineRule="auto"/>
+      </w:pPr>
+      <w:proofErr w:type="spellStart"/>
+      <w:proofErr w:type="gramStart"/>
+      <w:r>
+        <w:t>eureka.client</w:t>
+      </w:r>
+      <w:proofErr w:type="gramEnd"/>
+      <w:r>
+        <w:t>.fetch</w:t>
+      </w:r>
+      <w:proofErr w:type="spellEnd"/>
+      <w:r>
+        <w:t>-registry=false. (</w:t>
+      </w:r>
+      <w:r>
+        <w:rPr>
+          <w:b/>
+          <w:bCs/>
+        </w:rPr>
+        <w:t>If we want fetch the registry</w:t>
+      </w:r>
+      <w:r>
+        <w:t xml:space="preserve"> </w:t>
+      </w:r>
+      <w:r>
+        <w:rPr>
+          <w:b/>
+          <w:bCs/>
+        </w:rPr>
+        <w:t>{no-&gt;false / yes-&gt;true}</w:t>
+      </w:r>
+      <w:r>
+        <w:t>).</w:t>
+      </w:r>
+    </w:p>
+    <w:p>
+      <w:pPr>
+        <w:pStyle w:val="ListParagraph"/>
+        <w:numPr>
+          <w:ilvl w:val="0"/>
+          <w:numId w:val="24"/>
+        </w:numPr>
+        <w:spacing w:line="240" w:lineRule="auto"/>
+      </w:pPr>
+      <w:r>
+        <w:t>Add @EnableEurekaServer in application.java</w:t>
+      </w:r>
+    </w:p>
+    <w:p>
+      <w:pPr>
+        <w:pStyle w:val="ListParagraph"/>
+        <w:numPr>
+          <w:ilvl w:val="1"/>
+          <w:numId w:val="24"/>
+        </w:numPr>
+        <w:spacing w:line="240" w:lineRule="auto"/>
+      </w:pPr>
+      <w:r>
+        <w:t>@EnableEurekaServer</w:t>
+      </w:r>
+    </w:p>
+    <w:p>
+      <w:pPr>
+        <w:pStyle w:val="ListParagraph"/>
+        <w:numPr>
+          <w:ilvl w:val="1"/>
+          <w:numId w:val="24"/>
+        </w:numPr>
+        <w:spacing w:line="240" w:lineRule="auto"/>
+      </w:pPr>
+      <w:r>
+        <w:t>@SpringBootApplication</w:t>
+      </w:r>
+    </w:p>
+    <w:p>
+      <w:pPr>
+        <w:pStyle w:val="ListParagraph"/>
+        <w:numPr>
+          <w:ilvl w:val="1"/>
+          <w:numId w:val="24"/>
+        </w:numPr>
+        <w:spacing w:line="240" w:lineRule="auto"/>
+      </w:pPr>
+      <w:r>
+        <w:t xml:space="preserve">Public class </w:t>
+      </w:r>
+      <w:proofErr w:type="spellStart"/>
+      <w:proofErr w:type="gramStart"/>
+      <w:r>
+        <w:t>EurekaServer</w:t>
+      </w:r>
+      <w:proofErr w:type="spellEnd"/>
+      <w:r>
+        <w:t>{</w:t>
+      </w:r>
+      <w:proofErr w:type="gramEnd"/>
+      <w:r>
+        <w:t>}.</w:t>
+      </w:r>
+    </w:p>
+    <w:p>
+      <w:pPr>
+        <w:pStyle w:val="ListParagraph"/>
+        <w:numPr>
+          <w:ilvl w:val="0"/>
+          <w:numId w:val="24"/>
+        </w:numPr>
+        <w:spacing w:line="240" w:lineRule="auto"/>
+      </w:pPr>
+      <w:r>
+        <w:t xml:space="preserve">We are now ready to start the Eureka server. Once the application is started, Open the </w:t>
+      </w:r>
+      <w:hyperlink r:id="rId14" w:history="1">
+        <w:r>
+          <w:rPr>
+            <w:rStyle w:val="Hyperlink"/>
+          </w:rPr>
+          <w:t>http://localhost:8761</w:t>
+        </w:r>
+      </w:hyperlink>
+      <w:r>
+        <w:t xml:space="preserve"> in the browser to see the Eureka dashboard or console. </w:t>
+      </w:r>
     </w:p>
     <w:p>
       <w:pPr>
@@ -4904,6 +5484,119 @@
     </w:lvl>
   </w:abstractNum>
   <w:abstractNum w:abstractNumId="1" w15:restartNumberingAfterBreak="0">
+    <w:nsid w:val="06AC16BB"/>
+    <w:multiLevelType w:val="hybridMultilevel"/>
+    <w:tmpl w:val="613CD38E"/>
+    <w:lvl w:ilvl="0" w:tplc="40090001">
+      <w:start w:val="1"/>
+      <w:numFmt w:val="bullet"/>
+      <w:lvlText w:val=""/>
+      <w:lvlJc w:val="left"/>
+      <w:pPr>
+        <w:ind w:left="1440" w:hanging="360"/>
+      </w:pPr>
+      <w:rPr>
+        <w:rFonts w:ascii="Symbol" w:hAnsi="Symbol" w:hint="default"/>
+      </w:rPr>
+    </w:lvl>
+    <w:lvl w:ilvl="1" w:tplc="40090003" w:tentative="1">
+      <w:start w:val="1"/>
+      <w:numFmt w:val="bullet"/>
+      <w:lvlText w:val="o"/>
+      <w:lvlJc w:val="left"/>
+      <w:pPr>
+        <w:ind w:left="2160" w:hanging="360"/>
+      </w:pPr>
+      <w:rPr>
+        <w:rFonts w:ascii="Courier New" w:hAnsi="Courier New" w:cs="Courier New" w:hint="default"/>
+      </w:rPr>
+    </w:lvl>
+    <w:lvl w:ilvl="2" w:tplc="40090005" w:tentative="1">
+      <w:start w:val="1"/>
+      <w:numFmt w:val="bullet"/>
+      <w:lvlText w:val=""/>
+      <w:lvlJc w:val="left"/>
+      <w:pPr>
+        <w:ind w:left="2880" w:hanging="360"/>
+      </w:pPr>
+      <w:rPr>
+        <w:rFonts w:ascii="Wingdings" w:hAnsi="Wingdings" w:hint="default"/>
+      </w:rPr>
+    </w:lvl>
+    <w:lvl w:ilvl="3" w:tplc="40090001" w:tentative="1">
+      <w:start w:val="1"/>
+      <w:numFmt w:val="bullet"/>
+      <w:lvlText w:val=""/>
+      <w:lvlJc w:val="left"/>
+      <w:pPr>
+        <w:ind w:left="3600" w:hanging="360"/>
+      </w:pPr>
+      <w:rPr>
+        <w:rFonts w:ascii="Symbol" w:hAnsi="Symbol" w:hint="default"/>
+      </w:rPr>
+    </w:lvl>
+    <w:lvl w:ilvl="4" w:tplc="40090003" w:tentative="1">
+      <w:start w:val="1"/>
+      <w:numFmt w:val="bullet"/>
+      <w:lvlText w:val="o"/>
+      <w:lvlJc w:val="left"/>
+      <w:pPr>
+        <w:ind w:left="4320" w:hanging="360"/>
+      </w:pPr>
+      <w:rPr>
+        <w:rFonts w:ascii="Courier New" w:hAnsi="Courier New" w:cs="Courier New" w:hint="default"/>
+      </w:rPr>
+    </w:lvl>
+    <w:lvl w:ilvl="5" w:tplc="40090005" w:tentative="1">
+      <w:start w:val="1"/>
+      <w:numFmt w:val="bullet"/>
+      <w:lvlText w:val=""/>
+      <w:lvlJc w:val="left"/>
+      <w:pPr>
+        <w:ind w:left="5040" w:hanging="360"/>
+      </w:pPr>
+      <w:rPr>
+        <w:rFonts w:ascii="Wingdings" w:hAnsi="Wingdings" w:hint="default"/>
+      </w:rPr>
+    </w:lvl>
+    <w:lvl w:ilvl="6" w:tplc="40090001" w:tentative="1">
+      <w:start w:val="1"/>
+      <w:numFmt w:val="bullet"/>
+      <w:lvlText w:val=""/>
+      <w:lvlJc w:val="left"/>
+      <w:pPr>
+        <w:ind w:left="5760" w:hanging="360"/>
+      </w:pPr>
+      <w:rPr>
+        <w:rFonts w:ascii="Symbol" w:hAnsi="Symbol" w:hint="default"/>
+      </w:rPr>
+    </w:lvl>
+    <w:lvl w:ilvl="7" w:tplc="40090003" w:tentative="1">
+      <w:start w:val="1"/>
+      <w:numFmt w:val="bullet"/>
+      <w:lvlText w:val="o"/>
+      <w:lvlJc w:val="left"/>
+      <w:pPr>
+        <w:ind w:left="6480" w:hanging="360"/>
+      </w:pPr>
+      <w:rPr>
+        <w:rFonts w:ascii="Courier New" w:hAnsi="Courier New" w:cs="Courier New" w:hint="default"/>
+      </w:rPr>
+    </w:lvl>
+    <w:lvl w:ilvl="8" w:tplc="40090005" w:tentative="1">
+      <w:start w:val="1"/>
+      <w:numFmt w:val="bullet"/>
+      <w:lvlText w:val=""/>
+      <w:lvlJc w:val="left"/>
+      <w:pPr>
+        <w:ind w:left="7200" w:hanging="360"/>
+      </w:pPr>
+      <w:rPr>
+        <w:rFonts w:ascii="Wingdings" w:hAnsi="Wingdings" w:hint="default"/>
+      </w:rPr>
+    </w:lvl>
+  </w:abstractNum>
+  <w:abstractNum w:abstractNumId="2" w15:restartNumberingAfterBreak="0">
     <w:nsid w:val="0AFA5773"/>
     <w:multiLevelType w:val="hybridMultilevel"/>
     <w:tmpl w:val="530E9BE4"/>
@@ -5016,7 +5709,7 @@
       </w:rPr>
     </w:lvl>
   </w:abstractNum>
-  <w:abstractNum w:abstractNumId="2" w15:restartNumberingAfterBreak="0">
+  <w:abstractNum w:abstractNumId="3" w15:restartNumberingAfterBreak="0">
     <w:nsid w:val="0DE5383A"/>
     <w:multiLevelType w:val="hybridMultilevel"/>
     <w:tmpl w:val="7E144F92"/>
@@ -5129,7 +5822,7 @@
       </w:rPr>
     </w:lvl>
   </w:abstractNum>
-  <w:abstractNum w:abstractNumId="3" w15:restartNumberingAfterBreak="0">
+  <w:abstractNum w:abstractNumId="4" w15:restartNumberingAfterBreak="0">
     <w:nsid w:val="103316D6"/>
     <w:multiLevelType w:val="hybridMultilevel"/>
     <w:tmpl w:val="A5BC8612"/>
@@ -5242,7 +5935,7 @@
       </w:rPr>
     </w:lvl>
   </w:abstractNum>
-  <w:abstractNum w:abstractNumId="4" w15:restartNumberingAfterBreak="0">
+  <w:abstractNum w:abstractNumId="5" w15:restartNumberingAfterBreak="0">
     <w:nsid w:val="11FE66E2"/>
     <w:multiLevelType w:val="hybridMultilevel"/>
     <w:tmpl w:val="8A208D02"/>
@@ -5355,7 +6048,7 @@
       </w:rPr>
     </w:lvl>
   </w:abstractNum>
-  <w:abstractNum w:abstractNumId="5" w15:restartNumberingAfterBreak="0">
+  <w:abstractNum w:abstractNumId="6" w15:restartNumberingAfterBreak="0">
     <w:nsid w:val="12E17DCF"/>
     <w:multiLevelType w:val="hybridMultilevel"/>
     <w:tmpl w:val="FD84541C"/>
@@ -5468,7 +6161,7 @@
       </w:rPr>
     </w:lvl>
   </w:abstractNum>
-  <w:abstractNum w:abstractNumId="6" w15:restartNumberingAfterBreak="0">
+  <w:abstractNum w:abstractNumId="7" w15:restartNumberingAfterBreak="0">
     <w:nsid w:val="20924A32"/>
     <w:multiLevelType w:val="hybridMultilevel"/>
     <w:tmpl w:val="8AECFFD2"/>
@@ -5557,7 +6250,120 @@
       </w:pPr>
     </w:lvl>
   </w:abstractNum>
-  <w:abstractNum w:abstractNumId="7" w15:restartNumberingAfterBreak="0">
+  <w:abstractNum w:abstractNumId="8" w15:restartNumberingAfterBreak="0">
+    <w:nsid w:val="22C936FD"/>
+    <w:multiLevelType w:val="hybridMultilevel"/>
+    <w:tmpl w:val="A830CDE8"/>
+    <w:lvl w:ilvl="0" w:tplc="40090001">
+      <w:start w:val="1"/>
+      <w:numFmt w:val="bullet"/>
+      <w:lvlText w:val=""/>
+      <w:lvlJc w:val="left"/>
+      <w:pPr>
+        <w:ind w:left="720" w:hanging="360"/>
+      </w:pPr>
+      <w:rPr>
+        <w:rFonts w:ascii="Symbol" w:hAnsi="Symbol" w:hint="default"/>
+      </w:rPr>
+    </w:lvl>
+    <w:lvl w:ilvl="1" w:tplc="40090003">
+      <w:start w:val="1"/>
+      <w:numFmt w:val="bullet"/>
+      <w:lvlText w:val="o"/>
+      <w:lvlJc w:val="left"/>
+      <w:pPr>
+        <w:ind w:left="1440" w:hanging="360"/>
+      </w:pPr>
+      <w:rPr>
+        <w:rFonts w:ascii="Courier New" w:hAnsi="Courier New" w:cs="Courier New" w:hint="default"/>
+      </w:rPr>
+    </w:lvl>
+    <w:lvl w:ilvl="2" w:tplc="40090005" w:tentative="1">
+      <w:start w:val="1"/>
+      <w:numFmt w:val="bullet"/>
+      <w:lvlText w:val=""/>
+      <w:lvlJc w:val="left"/>
+      <w:pPr>
+        <w:ind w:left="2160" w:hanging="360"/>
+      </w:pPr>
+      <w:rPr>
+        <w:rFonts w:ascii="Wingdings" w:hAnsi="Wingdings" w:hint="default"/>
+      </w:rPr>
+    </w:lvl>
+    <w:lvl w:ilvl="3" w:tplc="40090001" w:tentative="1">
+      <w:start w:val="1"/>
+      <w:numFmt w:val="bullet"/>
+      <w:lvlText w:val=""/>
+      <w:lvlJc w:val="left"/>
+      <w:pPr>
+        <w:ind w:left="2880" w:hanging="360"/>
+      </w:pPr>
+      <w:rPr>
+        <w:rFonts w:ascii="Symbol" w:hAnsi="Symbol" w:hint="default"/>
+      </w:rPr>
+    </w:lvl>
+    <w:lvl w:ilvl="4" w:tplc="40090003" w:tentative="1">
+      <w:start w:val="1"/>
+      <w:numFmt w:val="bullet"/>
+      <w:lvlText w:val="o"/>
+      <w:lvlJc w:val="left"/>
+      <w:pPr>
+        <w:ind w:left="3600" w:hanging="360"/>
+      </w:pPr>
+      <w:rPr>
+        <w:rFonts w:ascii="Courier New" w:hAnsi="Courier New" w:cs="Courier New" w:hint="default"/>
+      </w:rPr>
+    </w:lvl>
+    <w:lvl w:ilvl="5" w:tplc="40090005" w:tentative="1">
+      <w:start w:val="1"/>
+      <w:numFmt w:val="bullet"/>
+      <w:lvlText w:val=""/>
+      <w:lvlJc w:val="left"/>
+      <w:pPr>
+        <w:ind w:left="4320" w:hanging="360"/>
+      </w:pPr>
+      <w:rPr>
+        <w:rFonts w:ascii="Wingdings" w:hAnsi="Wingdings" w:hint="default"/>
+      </w:rPr>
+    </w:lvl>
+    <w:lvl w:ilvl="6" w:tplc="40090001" w:tentative="1">
+      <w:start w:val="1"/>
+      <w:numFmt w:val="bullet"/>
+      <w:lvlText w:val=""/>
+      <w:lvlJc w:val="left"/>
+      <w:pPr>
+        <w:ind w:left="5040" w:hanging="360"/>
+      </w:pPr>
+      <w:rPr>
+        <w:rFonts w:ascii="Symbol" w:hAnsi="Symbol" w:hint="default"/>
+      </w:rPr>
+    </w:lvl>
+    <w:lvl w:ilvl="7" w:tplc="40090003" w:tentative="1">
+      <w:start w:val="1"/>
+      <w:numFmt w:val="bullet"/>
+      <w:lvlText w:val="o"/>
+      <w:lvlJc w:val="left"/>
+      <w:pPr>
+        <w:ind w:left="5760" w:hanging="360"/>
+      </w:pPr>
+      <w:rPr>
+        <w:rFonts w:ascii="Courier New" w:hAnsi="Courier New" w:cs="Courier New" w:hint="default"/>
+      </w:rPr>
+    </w:lvl>
+    <w:lvl w:ilvl="8" w:tplc="40090005" w:tentative="1">
+      <w:start w:val="1"/>
+      <w:numFmt w:val="bullet"/>
+      <w:lvlText w:val=""/>
+      <w:lvlJc w:val="left"/>
+      <w:pPr>
+        <w:ind w:left="6480" w:hanging="360"/>
+      </w:pPr>
+      <w:rPr>
+        <w:rFonts w:ascii="Wingdings" w:hAnsi="Wingdings" w:hint="default"/>
+      </w:rPr>
+    </w:lvl>
+  </w:abstractNum>
+  <w:abstractNum w:abstractNumId="9" w15:restartNumberingAfterBreak="0">
     <w:nsid w:val="2A83247C"/>
     <w:multiLevelType w:val="hybridMultilevel"/>
     <w:tmpl w:val="B67C22FC"/>
@@ -5670,7 +6476,7 @@
       </w:rPr>
     </w:lvl>
   </w:abstractNum>
-  <w:abstractNum w:abstractNumId="8" w15:restartNumberingAfterBreak="0">
+  <w:abstractNum w:abstractNumId="10" w15:restartNumberingAfterBreak="0">
     <w:nsid w:val="2DAE27EF"/>
     <w:multiLevelType w:val="hybridMultilevel"/>
     <w:tmpl w:val="743EF558"/>
@@ -5783,7 +6589,7 @@
       </w:rPr>
     </w:lvl>
   </w:abstractNum>
-  <w:abstractNum w:abstractNumId="9" w15:restartNumberingAfterBreak="0">
+  <w:abstractNum w:abstractNumId="11" w15:restartNumberingAfterBreak="0">
     <w:nsid w:val="34A309F5"/>
     <w:multiLevelType w:val="hybridMultilevel"/>
     <w:tmpl w:val="4C746552"/>
@@ -5896,7 +6702,7 @@
       </w:rPr>
     </w:lvl>
   </w:abstractNum>
-  <w:abstractNum w:abstractNumId="10" w15:restartNumberingAfterBreak="0">
+  <w:abstractNum w:abstractNumId="12" w15:restartNumberingAfterBreak="0">
     <w:nsid w:val="37D10083"/>
     <w:multiLevelType w:val="hybridMultilevel"/>
     <w:tmpl w:val="96828D96"/>
@@ -6009,7 +6815,7 @@
       </w:rPr>
     </w:lvl>
   </w:abstractNum>
-  <w:abstractNum w:abstractNumId="11" w15:restartNumberingAfterBreak="0">
+  <w:abstractNum w:abstractNumId="13" w15:restartNumberingAfterBreak="0">
     <w:nsid w:val="3E09221D"/>
     <w:multiLevelType w:val="hybridMultilevel"/>
     <w:tmpl w:val="ABF8C954"/>
@@ -6122,7 +6928,7 @@
       </w:rPr>
     </w:lvl>
   </w:abstractNum>
-  <w:abstractNum w:abstractNumId="12" w15:restartNumberingAfterBreak="0">
+  <w:abstractNum w:abstractNumId="14" w15:restartNumberingAfterBreak="0">
     <w:nsid w:val="42905CEE"/>
     <w:multiLevelType w:val="hybridMultilevel"/>
     <w:tmpl w:val="A9F80A72"/>
@@ -6235,7 +7041,7 @@
       </w:rPr>
     </w:lvl>
   </w:abstractNum>
-  <w:abstractNum w:abstractNumId="13" w15:restartNumberingAfterBreak="0">
+  <w:abstractNum w:abstractNumId="15" w15:restartNumberingAfterBreak="0">
     <w:nsid w:val="482324EF"/>
     <w:multiLevelType w:val="hybridMultilevel"/>
     <w:tmpl w:val="1EAAB50C"/>
@@ -6321,7 +7127,7 @@
       </w:pPr>
     </w:lvl>
   </w:abstractNum>
-  <w:abstractNum w:abstractNumId="14" w15:restartNumberingAfterBreak="0">
+  <w:abstractNum w:abstractNumId="16" w15:restartNumberingAfterBreak="0">
     <w:nsid w:val="4D370990"/>
     <w:multiLevelType w:val="hybridMultilevel"/>
     <w:tmpl w:val="6AAA5FEA"/>
@@ -6433,7 +7239,120 @@
       </w:rPr>
     </w:lvl>
   </w:abstractNum>
-  <w:abstractNum w:abstractNumId="15" w15:restartNumberingAfterBreak="0">
+  <w:abstractNum w:abstractNumId="17" w15:restartNumberingAfterBreak="0">
+    <w:nsid w:val="4F117395"/>
+    <w:multiLevelType w:val="hybridMultilevel"/>
+    <w:tmpl w:val="F8906A72"/>
+    <w:lvl w:ilvl="0" w:tplc="40090001">
+      <w:start w:val="1"/>
+      <w:numFmt w:val="bullet"/>
+      <w:lvlText w:val=""/>
+      <w:lvlJc w:val="left"/>
+      <w:pPr>
+        <w:ind w:left="720" w:hanging="360"/>
+      </w:pPr>
+      <w:rPr>
+        <w:rFonts w:ascii="Symbol" w:hAnsi="Symbol" w:hint="default"/>
+      </w:rPr>
+    </w:lvl>
+    <w:lvl w:ilvl="1" w:tplc="40090003" w:tentative="1">
+      <w:start w:val="1"/>
+      <w:numFmt w:val="bullet"/>
+      <w:lvlText w:val="o"/>
+      <w:lvlJc w:val="left"/>
+      <w:pPr>
+        <w:ind w:left="1440" w:hanging="360"/>
+      </w:pPr>
+      <w:rPr>
+        <w:rFonts w:ascii="Courier New" w:hAnsi="Courier New" w:cs="Courier New" w:hint="default"/>
+      </w:rPr>
+    </w:lvl>
+    <w:lvl w:ilvl="2" w:tplc="40090005" w:tentative="1">
+      <w:start w:val="1"/>
+      <w:numFmt w:val="bullet"/>
+      <w:lvlText w:val=""/>
+      <w:lvlJc w:val="left"/>
+      <w:pPr>
+        <w:ind w:left="2160" w:hanging="360"/>
+      </w:pPr>
+      <w:rPr>
+        <w:rFonts w:ascii="Wingdings" w:hAnsi="Wingdings" w:hint="default"/>
+      </w:rPr>
+    </w:lvl>
+    <w:lvl w:ilvl="3" w:tplc="40090001" w:tentative="1">
+      <w:start w:val="1"/>
+      <w:numFmt w:val="bullet"/>
+      <w:lvlText w:val=""/>
+      <w:lvlJc w:val="left"/>
+      <w:pPr>
+        <w:ind w:left="2880" w:hanging="360"/>
+      </w:pPr>
+      <w:rPr>
+        <w:rFonts w:ascii="Symbol" w:hAnsi="Symbol" w:hint="default"/>
+      </w:rPr>
+    </w:lvl>
+    <w:lvl w:ilvl="4" w:tplc="40090003" w:tentative="1">
+      <w:start w:val="1"/>
+      <w:numFmt w:val="bullet"/>
+      <w:lvlText w:val="o"/>
+      <w:lvlJc w:val="left"/>
+      <w:pPr>
+        <w:ind w:left="3600" w:hanging="360"/>
+      </w:pPr>
+      <w:rPr>
+        <w:rFonts w:ascii="Courier New" w:hAnsi="Courier New" w:cs="Courier New" w:hint="default"/>
+      </w:rPr>
+    </w:lvl>
+    <w:lvl w:ilvl="5" w:tplc="40090005" w:tentative="1">
+      <w:start w:val="1"/>
+      <w:numFmt w:val="bullet"/>
+      <w:lvlText w:val=""/>
+      <w:lvlJc w:val="left"/>
+      <w:pPr>
+        <w:ind w:left="4320" w:hanging="360"/>
+      </w:pPr>
+      <w:rPr>
+        <w:rFonts w:ascii="Wingdings" w:hAnsi="Wingdings" w:hint="default"/>
+      </w:rPr>
+    </w:lvl>
+    <w:lvl w:ilvl="6" w:tplc="40090001" w:tentative="1">
+      <w:start w:val="1"/>
+      <w:numFmt w:val="bullet"/>
+      <w:lvlText w:val=""/>
+      <w:lvlJc w:val="left"/>
+      <w:pPr>
+        <w:ind w:left="5040" w:hanging="360"/>
+      </w:pPr>
+      <w:rPr>
+        <w:rFonts w:ascii="Symbol" w:hAnsi="Symbol" w:hint="default"/>
+      </w:rPr>
+    </w:lvl>
+    <w:lvl w:ilvl="7" w:tplc="40090003" w:tentative="1">
+      <w:start w:val="1"/>
+      <w:numFmt w:val="bullet"/>
+      <w:lvlText w:val="o"/>
+      <w:lvlJc w:val="left"/>
+      <w:pPr>
+        <w:ind w:left="5760" w:hanging="360"/>
+      </w:pPr>
+      <w:rPr>
+        <w:rFonts w:ascii="Courier New" w:hAnsi="Courier New" w:cs="Courier New" w:hint="default"/>
+      </w:rPr>
+    </w:lvl>
+    <w:lvl w:ilvl="8" w:tplc="40090005" w:tentative="1">
+      <w:start w:val="1"/>
+      <w:numFmt w:val="bullet"/>
+      <w:lvlText w:val=""/>
+      <w:lvlJc w:val="left"/>
+      <w:pPr>
+        <w:ind w:left="6480" w:hanging="360"/>
+      </w:pPr>
+      <w:rPr>
+        <w:rFonts w:ascii="Wingdings" w:hAnsi="Wingdings" w:hint="default"/>
+      </w:rPr>
+    </w:lvl>
+  </w:abstractNum>
+  <w:abstractNum w:abstractNumId="18" w15:restartNumberingAfterBreak="0">
     <w:nsid w:val="5AD86334"/>
     <w:multiLevelType w:val="hybridMultilevel"/>
     <w:tmpl w:val="F9FAB070"/>
@@ -6546,7 +7465,120 @@
       </w:rPr>
     </w:lvl>
   </w:abstractNum>
-  <w:abstractNum w:abstractNumId="16" w15:restartNumberingAfterBreak="0">
+  <w:abstractNum w:abstractNumId="19" w15:restartNumberingAfterBreak="0">
+    <w:nsid w:val="648D4E8D"/>
+    <w:multiLevelType w:val="hybridMultilevel"/>
+    <w:tmpl w:val="43EE8ADE"/>
+    <w:lvl w:ilvl="0" w:tplc="40090001">
+      <w:start w:val="1"/>
+      <w:numFmt w:val="bullet"/>
+      <w:lvlText w:val=""/>
+      <w:lvlJc w:val="left"/>
+      <w:pPr>
+        <w:ind w:left="1080" w:hanging="360"/>
+      </w:pPr>
+      <w:rPr>
+        <w:rFonts w:ascii="Symbol" w:hAnsi="Symbol" w:hint="default"/>
+      </w:rPr>
+    </w:lvl>
+    <w:lvl w:ilvl="1" w:tplc="40090003" w:tentative="1">
+      <w:start w:val="1"/>
+      <w:numFmt w:val="bullet"/>
+      <w:lvlText w:val="o"/>
+      <w:lvlJc w:val="left"/>
+      <w:pPr>
+        <w:ind w:left="1800" w:hanging="360"/>
+      </w:pPr>
+      <w:rPr>
+        <w:rFonts w:ascii="Courier New" w:hAnsi="Courier New" w:cs="Courier New" w:hint="default"/>
+      </w:rPr>
+    </w:lvl>
+    <w:lvl w:ilvl="2" w:tplc="40090005" w:tentative="1">
+      <w:start w:val="1"/>
+      <w:numFmt w:val="bullet"/>
+      <w:lvlText w:val=""/>
+      <w:lvlJc w:val="left"/>
+      <w:pPr>
+        <w:ind w:left="2520" w:hanging="360"/>
+      </w:pPr>
+      <w:rPr>
+        <w:rFonts w:ascii="Wingdings" w:hAnsi="Wingdings" w:hint="default"/>
+      </w:rPr>
+    </w:lvl>
+    <w:lvl w:ilvl="3" w:tplc="40090001" w:tentative="1">
+      <w:start w:val="1"/>
+      <w:numFmt w:val="bullet"/>
+      <w:lvlText w:val=""/>
+      <w:lvlJc w:val="left"/>
+      <w:pPr>
+        <w:ind w:left="3240" w:hanging="360"/>
+      </w:pPr>
+      <w:rPr>
+        <w:rFonts w:ascii="Symbol" w:hAnsi="Symbol" w:hint="default"/>
+      </w:rPr>
+    </w:lvl>
+    <w:lvl w:ilvl="4" w:tplc="40090003" w:tentative="1">
+      <w:start w:val="1"/>
+      <w:numFmt w:val="bullet"/>
+      <w:lvlText w:val="o"/>
+      <w:lvlJc w:val="left"/>
+      <w:pPr>
+        <w:ind w:left="3960" w:hanging="360"/>
+      </w:pPr>
+      <w:rPr>
+        <w:rFonts w:ascii="Courier New" w:hAnsi="Courier New" w:cs="Courier New" w:hint="default"/>
+      </w:rPr>
+    </w:lvl>
+    <w:lvl w:ilvl="5" w:tplc="40090005" w:tentative="1">
+      <w:start w:val="1"/>
+      <w:numFmt w:val="bullet"/>
+      <w:lvlText w:val=""/>
+      <w:lvlJc w:val="left"/>
+      <w:pPr>
+        <w:ind w:left="4680" w:hanging="360"/>
+      </w:pPr>
+      <w:rPr>
+        <w:rFonts w:ascii="Wingdings" w:hAnsi="Wingdings" w:hint="default"/>
+      </w:rPr>
+    </w:lvl>
+    <w:lvl w:ilvl="6" w:tplc="40090001" w:tentative="1">
+      <w:start w:val="1"/>
+      <w:numFmt w:val="bullet"/>
+      <w:lvlText w:val=""/>
+      <w:lvlJc w:val="left"/>
+      <w:pPr>
+        <w:ind w:left="5400" w:hanging="360"/>
+      </w:pPr>
+      <w:rPr>
+        <w:rFonts w:ascii="Symbol" w:hAnsi="Symbol" w:hint="default"/>
+      </w:rPr>
+    </w:lvl>
+    <w:lvl w:ilvl="7" w:tplc="40090003" w:tentative="1">
+      <w:start w:val="1"/>
+      <w:numFmt w:val="bullet"/>
+      <w:lvlText w:val="o"/>
+      <w:lvlJc w:val="left"/>
+      <w:pPr>
+        <w:ind w:left="6120" w:hanging="360"/>
+      </w:pPr>
+      <w:rPr>
+        <w:rFonts w:ascii="Courier New" w:hAnsi="Courier New" w:cs="Courier New" w:hint="default"/>
+      </w:rPr>
+    </w:lvl>
+    <w:lvl w:ilvl="8" w:tplc="40090005" w:tentative="1">
+      <w:start w:val="1"/>
+      <w:numFmt w:val="bullet"/>
+      <w:lvlText w:val=""/>
+      <w:lvlJc w:val="left"/>
+      <w:pPr>
+        <w:ind w:left="6840" w:hanging="360"/>
+      </w:pPr>
+      <w:rPr>
+        <w:rFonts w:ascii="Wingdings" w:hAnsi="Wingdings" w:hint="default"/>
+      </w:rPr>
+    </w:lvl>
+  </w:abstractNum>
+  <w:abstractNum w:abstractNumId="20" w15:restartNumberingAfterBreak="0">
     <w:nsid w:val="652E7324"/>
     <w:multiLevelType w:val="hybridMultilevel"/>
     <w:tmpl w:val="0CD81150"/>
@@ -6659,7 +7691,93 @@
       </w:rPr>
     </w:lvl>
   </w:abstractNum>
-  <w:abstractNum w:abstractNumId="17" w15:restartNumberingAfterBreak="0">
+  <w:abstractNum w:abstractNumId="21" w15:restartNumberingAfterBreak="0">
+    <w:nsid w:val="755478E0"/>
+    <w:multiLevelType w:val="hybridMultilevel"/>
+    <w:tmpl w:val="D5F6C60C"/>
+    <w:lvl w:ilvl="0" w:tplc="4009000F">
+      <w:start w:val="1"/>
+      <w:numFmt w:val="decimal"/>
+      <w:lvlText w:val="%1."/>
+      <w:lvlJc w:val="left"/>
+      <w:pPr>
+        <w:ind w:left="720" w:hanging="360"/>
+      </w:pPr>
+    </w:lvl>
+    <w:lvl w:ilvl="1" w:tplc="40090019">
+      <w:start w:val="1"/>
+      <w:numFmt w:val="lowerLetter"/>
+      <w:lvlText w:val="%2."/>
+      <w:lvlJc w:val="left"/>
+      <w:pPr>
+        <w:ind w:left="1440" w:hanging="360"/>
+      </w:pPr>
+    </w:lvl>
+    <w:lvl w:ilvl="2" w:tplc="4009001B" w:tentative="1">
+      <w:start w:val="1"/>
+      <w:numFmt w:val="lowerRoman"/>
+      <w:lvlText w:val="%3."/>
+      <w:lvlJc w:val="right"/>
+      <w:pPr>
+        <w:ind w:left="2160" w:hanging="180"/>
+      </w:pPr>
+    </w:lvl>
+    <w:lvl w:ilvl="3" w:tplc="4009000F" w:tentative="1">
+      <w:start w:val="1"/>
+      <w:numFmt w:val="decimal"/>
+      <w:lvlText w:val="%4."/>
+      <w:lvlJc w:val="left"/>
+      <w:pPr>
+        <w:ind w:left="2880" w:hanging="360"/>
+      </w:pPr>
+    </w:lvl>
+    <w:lvl w:ilvl="4" w:tplc="40090019" w:tentative="1">
+      <w:start w:val="1"/>
+      <w:numFmt w:val="lowerLetter"/>
+      <w:lvlText w:val="%5."/>
+      <w:lvlJc w:val="left"/>
+      <w:pPr>
+        <w:ind w:left="3600" w:hanging="360"/>
+      </w:pPr>
+    </w:lvl>
+    <w:lvl w:ilvl="5" w:tplc="4009001B" w:tentative="1">
+      <w:start w:val="1"/>
+      <w:numFmt w:val="lowerRoman"/>
+      <w:lvlText w:val="%6."/>
+      <w:lvlJc w:val="right"/>
+      <w:pPr>
+        <w:ind w:left="4320" w:hanging="180"/>
+      </w:pPr>
+    </w:lvl>
+    <w:lvl w:ilvl="6" w:tplc="4009000F" w:tentative="1">
+      <w:start w:val="1"/>
+      <w:numFmt w:val="decimal"/>
+      <w:lvlText w:val="%7."/>
+      <w:lvlJc w:val="left"/>
+      <w:pPr>
+        <w:ind w:left="5040" w:hanging="360"/>
+      </w:pPr>
+    </w:lvl>
+    <w:lvl w:ilvl="7" w:tplc="40090019" w:tentative="1">
+      <w:start w:val="1"/>
+      <w:numFmt w:val="lowerLetter"/>
+      <w:lvlText w:val="%8."/>
+      <w:lvlJc w:val="left"/>
+      <w:pPr>
+        <w:ind w:left="5760" w:hanging="360"/>
+      </w:pPr>
+    </w:lvl>
+    <w:lvl w:ilvl="8" w:tplc="4009001B" w:tentative="1">
+      <w:start w:val="1"/>
+      <w:numFmt w:val="lowerRoman"/>
+      <w:lvlText w:val="%9."/>
+      <w:lvlJc w:val="right"/>
+      <w:pPr>
+        <w:ind w:left="6480" w:hanging="180"/>
+      </w:pPr>
+    </w:lvl>
+  </w:abstractNum>
+  <w:abstractNum w:abstractNumId="22" w15:restartNumberingAfterBreak="0">
     <w:nsid w:val="77A11F3D"/>
     <w:multiLevelType w:val="hybridMultilevel"/>
     <w:tmpl w:val="D496F882"/>
@@ -6772,7 +7890,7 @@
       </w:rPr>
     </w:lvl>
   </w:abstractNum>
-  <w:abstractNum w:abstractNumId="18" w15:restartNumberingAfterBreak="0">
+  <w:abstractNum w:abstractNumId="23" w15:restartNumberingAfterBreak="0">
     <w:nsid w:val="781E6F82"/>
     <w:multiLevelType w:val="hybridMultilevel"/>
     <w:tmpl w:val="32148608"/>
@@ -6859,61 +7977,76 @@
     </w:lvl>
   </w:abstractNum>
   <w:num w:numId="1" w16cid:durableId="1935437984">
-    <w:abstractNumId w:val="1"/>
+    <w:abstractNumId w:val="2"/>
   </w:num>
   <w:num w:numId="2" w16cid:durableId="1040475456">
-    <w:abstractNumId w:val="17"/>
+    <w:abstractNumId w:val="22"/>
   </w:num>
   <w:num w:numId="3" w16cid:durableId="623930826">
+    <w:abstractNumId w:val="7"/>
+  </w:num>
+  <w:num w:numId="4" w16cid:durableId="574895367">
+    <w:abstractNumId w:val="4"/>
+  </w:num>
+  <w:num w:numId="5" w16cid:durableId="1031877311">
     <w:abstractNumId w:val="6"/>
   </w:num>
-  <w:num w:numId="4" w16cid:durableId="574895367">
-    <w:abstractNumId w:val="3"/>
+  <w:num w:numId="6" w16cid:durableId="91174459">
+    <w:abstractNumId w:val="9"/>
   </w:num>
-  <w:num w:numId="5" w16cid:durableId="1031877311">
+  <w:num w:numId="7" w16cid:durableId="160774548">
     <w:abstractNumId w:val="5"/>
   </w:num>
-  <w:num w:numId="6" w16cid:durableId="91174459">
-    <w:abstractNumId w:val="7"/>
+  <w:num w:numId="8" w16cid:durableId="1409812207">
+    <w:abstractNumId w:val="13"/>
   </w:num>
-  <w:num w:numId="7" w16cid:durableId="160774548">
-    <w:abstractNumId w:val="4"/>
+  <w:num w:numId="9" w16cid:durableId="1691297835">
+    <w:abstractNumId w:val="14"/>
   </w:num>
-  <w:num w:numId="8" w16cid:durableId="1409812207">
+  <w:num w:numId="10" w16cid:durableId="1033071574">
     <w:abstractNumId w:val="11"/>
   </w:num>
-  <w:num w:numId="9" w16cid:durableId="1691297835">
-    <w:abstractNumId w:val="12"/>
-  </w:num>
-  <w:num w:numId="10" w16cid:durableId="1033071574">
-    <w:abstractNumId w:val="9"/>
-  </w:num>
   <w:num w:numId="11" w16cid:durableId="1363282249">
-    <w:abstractNumId w:val="16"/>
+    <w:abstractNumId w:val="20"/>
   </w:num>
   <w:num w:numId="12" w16cid:durableId="1188522308">
-    <w:abstractNumId w:val="8"/>
+    <w:abstractNumId w:val="10"/>
   </w:num>
   <w:num w:numId="13" w16cid:durableId="1697807751">
     <w:abstractNumId w:val="0"/>
   </w:num>
   <w:num w:numId="14" w16cid:durableId="1462654517">
+    <w:abstractNumId w:val="23"/>
+  </w:num>
+  <w:num w:numId="15" w16cid:durableId="58679535">
+    <w:abstractNumId w:val="3"/>
+  </w:num>
+  <w:num w:numId="16" w16cid:durableId="156194399">
+    <w:abstractNumId w:val="12"/>
+  </w:num>
+  <w:num w:numId="17" w16cid:durableId="1225800756">
     <w:abstractNumId w:val="18"/>
   </w:num>
-  <w:num w:numId="15" w16cid:durableId="58679535">
-    <w:abstractNumId w:val="2"/>
+  <w:num w:numId="18" w16cid:durableId="1114716042">
+    <w:abstractNumId w:val="16"/>
   </w:num>
-  <w:num w:numId="16" w16cid:durableId="156194399">
-    <w:abstractNumId w:val="10"/>
-  </w:num>
-  <w:num w:numId="17" w16cid:durableId="1225800756">
+  <w:num w:numId="19" w16cid:durableId="1452161806">
     <w:abstractNumId w:val="15"/>
   </w:num>
-  <w:num w:numId="18" w16cid:durableId="1114716042">
-    <w:abstractNumId w:val="14"/>
+  <w:num w:numId="20" w16cid:durableId="241573858">
+    <w:abstractNumId w:val="17"/>
   </w:num>
-  <w:num w:numId="19" w16cid:durableId="1452161806">
-    <w:abstractNumId w:val="13"/>
+  <w:num w:numId="21" w16cid:durableId="432669568">
+    <w:abstractNumId w:val="19"/>
+  </w:num>
+  <w:num w:numId="22" w16cid:durableId="39285237">
+    <w:abstractNumId w:val="1"/>
+  </w:num>
+  <w:num w:numId="23" w16cid:durableId="2030400800">
+    <w:abstractNumId w:val="8"/>
+  </w:num>
+  <w:num w:numId="24" w16cid:durableId="1554275013">
+    <w:abstractNumId w:val="21"/>
   </w:num>
 </w:numbering>
 </file>
@@ -7322,6 +8455,7 @@
   <w:style w:type="character" w:default="1" w:styleId="DefaultParagraphFont">
     <w:name w:val="Default Paragraph Font"/>
     <w:uiPriority w:val="1"/>
+    <w:semiHidden/>
     <w:unhideWhenUsed/>
   </w:style>
   <w:style w:type="table" w:default="1" w:styleId="TableNormal">

</xml_diff>